<commit_message>
Update ydocx; fix error with empty client contacts
</commit_message>
<xml_diff>
--- a/lib/docx_templates/solar_proposal.docx
+++ b/lib/docx_templates/solar_proposal.docx
@@ -12380,25 +12380,25 @@
           <w:szCs w:val="20"/>
         </w:rPr>
         <w:lastRenderedPageBreak/>
-        <w:t>&lt;%=</w:t>
-      </w:r>
-      <w:proofErr w:type="gramStart"/>
+        <w:t>&lt;%=hide%&gt;&lt;%$</w:t>
+      </w:r>
+      <w:proofErr w:type="spellStart"/>
       <w:r>
         <w:rPr>
           <w:rFonts w:ascii="Arial" w:hAnsi="Arial"/>
           <w:sz w:val="20"/>
           <w:szCs w:val="20"/>
         </w:rPr>
-        <w:t>hide%</w:t>
-      </w:r>
-      <w:proofErr w:type="gramEnd"/>
+        <w:t>primary_contact</w:t>
+      </w:r>
+      <w:proofErr w:type="spellEnd"/>
       <w:r>
         <w:rPr>
           <w:rFonts w:ascii="Arial" w:hAnsi="Arial"/>
           <w:sz w:val="20"/>
           <w:szCs w:val="20"/>
         </w:rPr>
-        <w:t>&gt;&lt;%$</w:t>
+        <w:t xml:space="preserve"> = </w:t>
       </w:r>
       <w:proofErr w:type="spellStart"/>
       <w:r>
@@ -12407,25 +12407,25 @@
           <w:sz w:val="20"/>
           <w:szCs w:val="20"/>
         </w:rPr>
-        <w:t>primary_contact</w:t>
-      </w:r>
-      <w:proofErr w:type="spellEnd"/>
+        <w:t>client_contacts.</w:t>
+      </w:r>
       <w:r>
         <w:rPr>
           <w:rFonts w:ascii="Arial" w:hAnsi="Arial"/>
           <w:sz w:val="20"/>
           <w:szCs w:val="20"/>
         </w:rPr>
-        <w:t xml:space="preserve"> = </w:t>
-      </w:r>
-      <w:proofErr w:type="spellStart"/>
+        <w:t>andand.</w:t>
+      </w:r>
+      <w:bookmarkStart w:id="3" w:name="_GoBack"/>
+      <w:bookmarkEnd w:id="3"/>
       <w:r>
         <w:rPr>
           <w:rFonts w:ascii="Arial" w:hAnsi="Arial"/>
           <w:sz w:val="20"/>
           <w:szCs w:val="20"/>
         </w:rPr>
-        <w:t>client_contacts.first</w:t>
+        <w:t>first</w:t>
       </w:r>
       <w:proofErr w:type="spellEnd"/>
       <w:r>
@@ -12918,8 +12918,6 @@
         </w:rPr>
         <w:t>%&gt;</w:t>
       </w:r>
-      <w:bookmarkStart w:id="3" w:name="_GoBack"/>
-      <w:bookmarkEnd w:id="3"/>
     </w:p>
     <w:p>
       <w:pPr>
@@ -14513,14 +14511,7 @@
                 <w:sz w:val="20"/>
                 <w:szCs w:val="20"/>
               </w:rPr>
-              <w:t>||''</w:t>
-            </w:r>
-            <w:r>
-              <w:rPr>
-                <w:sz w:val="20"/>
-                <w:szCs w:val="20"/>
-              </w:rPr>
-              <w:t>%&gt;</w:t>
+              <w:t>||''%&gt;</w:t>
             </w:r>
           </w:p>
         </w:tc>
@@ -22239,14 +22230,7 @@
           <w:sz w:val="20"/>
           <w:szCs w:val="20"/>
         </w:rPr>
-        <w:t>waive</w:t>
-      </w:r>
-      <w:r>
-        <w:rPr>
-          <w:sz w:val="20"/>
-          <w:szCs w:val="20"/>
-        </w:rPr>
-        <w:t>.yes</w:t>
+        <w:t>waive.yes</w:t>
       </w:r>
       <w:proofErr w:type="spellEnd"/>
       <w:r>
@@ -22301,14 +22285,7 @@
           <w:sz w:val="20"/>
           <w:szCs w:val="20"/>
         </w:rPr>
-        <w:t>certificates</w:t>
-      </w:r>
-      <w:r>
-        <w:rPr>
-          <w:sz w:val="20"/>
-          <w:szCs w:val="20"/>
-        </w:rPr>
-        <w:t>.yes</w:t>
+        <w:t>certificates.yes</w:t>
       </w:r>
       <w:proofErr w:type="spellEnd"/>
       <w:r>
@@ -28794,7 +28771,7 @@
 </file>
 
 <file path=customXml/itemProps1.xml><?xml version="1.0" encoding="utf-8"?>
-<ds:datastoreItem xmlns:ds="http://schemas.openxmlformats.org/officeDocument/2006/customXml" ds:itemID="{A6930730-045B-4DA3-B8E4-6C43B3E09315}">
+<ds:datastoreItem xmlns:ds="http://schemas.openxmlformats.org/officeDocument/2006/customXml" ds:itemID="{41C5A17E-6B78-47B1-987C-0E5B6DF1916E}">
   <ds:schemaRefs>
     <ds:schemaRef ds:uri="http://schemas.openxmlformats.org/officeDocument/2006/bibliography"/>
   </ds:schemaRefs>

</xml_diff>

<commit_message>
Create default submission/proposal, solar submission templates
</commit_message>
<xml_diff>
--- a/lib/docx_templates/solar_proposal.docx
+++ b/lib/docx_templates/solar_proposal.docx
@@ -1350,97 +1350,8 @@
       <w:tr>
         <w:tc>
           <w:tcPr>
-            <w:tcW w:w="4422" w:type="dxa"/>
-            <w:tcBorders>
-              <w:bottom w:val="single" w:sz="4" w:space="0" w:color="auto"/>
-            </w:tcBorders>
-            <w:tcMar>
-              <w:top w:w="28" w:type="dxa"/>
-              <w:bottom w:w="28" w:type="dxa"/>
-            </w:tcMar>
-          </w:tcPr>
-          <w:p>
-            <w:pPr>
-              <w:pStyle w:val="Heading1"/>
-              <w:spacing w:after="0"/>
-              <w:rPr>
-                <w:rFonts w:ascii="Arial" w:hAnsi="Arial"/>
-                <w:sz w:val="20"/>
-                <w:szCs w:val="20"/>
-              </w:rPr>
-            </w:pPr>
-            <w:r>
-              <w:rPr>
-                <w:rFonts w:ascii="Arial" w:hAnsi="Arial"/>
-                <w:sz w:val="20"/>
-                <w:szCs w:val="20"/>
-              </w:rPr>
-              <w:t>&lt;%=hide%&gt;&lt;%=$coverage_schedules = locations[</w:t>
-            </w:r>
-            <w:r>
-              <w:rPr>
-                <w:rFonts w:ascii="Arial" w:hAnsi="Arial"/>
-                <w:sz w:val="20"/>
-                <w:szCs w:val="20"/>
-              </w:rPr>
-              <w:t>cs</w:t>
-            </w:r>
-            <w:r>
-              <w:rPr>
-                <w:rFonts w:ascii="Arial" w:hAnsi="Arial"/>
-                <w:sz w:val="20"/>
-                <w:szCs w:val="20"/>
-              </w:rPr>
-              <w:t>].coverage_schedules%&gt;</w:t>
-            </w:r>
-            <w:r>
-              <w:rPr>
-                <w:rFonts w:ascii="Arial" w:hAnsi="Arial"/>
-                <w:sz w:val="20"/>
-                <w:szCs w:val="20"/>
-              </w:rPr>
-              <w:br/>
-              <w:t>&lt;% $cats = {} %&gt;</w:t>
-            </w:r>
-            <w:r>
-              <w:rPr>
-                <w:rFonts w:ascii="Arial" w:hAnsi="Arial"/>
-                <w:sz w:val="20"/>
-                <w:szCs w:val="20"/>
-              </w:rPr>
-              <w:br/>
-              <w:t>&lt;% $coverage_schedules.each do |cov| ($cats[cov.cate</w:t>
-            </w:r>
-            <w:r>
-              <w:rPr>
-                <w:rFonts w:ascii="Arial" w:hAnsi="Arial"/>
-                <w:sz w:val="20"/>
-                <w:szCs w:val="20"/>
-              </w:rPr>
-              <w:t>gory] ||= []) &lt;&lt; cov end %&gt;</w:t>
-            </w:r>
-            <w:r>
-              <w:rPr>
-                <w:rFonts w:ascii="Arial" w:hAnsi="Arial"/>
-                <w:sz w:val="20"/>
-                <w:szCs w:val="20"/>
-              </w:rPr>
-              <w:br/>
-              <w:t>&lt;%= locations[cs]._</w:t>
-            </w:r>
-            <w:r>
-              <w:rPr>
-                <w:rFonts w:ascii="Arial" w:hAnsi="Arial"/>
-                <w:sz w:val="20"/>
-                <w:szCs w:val="20"/>
-              </w:rPr>
-              <w:t>cats = $cats.to_a %&gt;</w:t>
-            </w:r>
-          </w:p>
-        </w:tc>
-        <w:tc>
-          <w:tcPr>
-            <w:tcW w:w="1133" w:type="dxa"/>
+            <w:tcW w:w="7965" w:type="dxa"/>
+            <w:gridSpan w:val="4"/>
             <w:tcBorders>
               <w:bottom w:val="single" w:sz="4" w:space="0" w:color="auto"/>
             </w:tcBorders>
@@ -1459,52 +1370,37 @@
                 <w:szCs w:val="20"/>
               </w:rPr>
             </w:pPr>
-          </w:p>
-        </w:tc>
-        <w:tc>
-          <w:tcPr>
-            <w:tcW w:w="992" w:type="dxa"/>
-            <w:tcBorders>
-              <w:bottom w:val="single" w:sz="4" w:space="0" w:color="auto"/>
-            </w:tcBorders>
-            <w:tcMar>
-              <w:top w:w="28" w:type="dxa"/>
-              <w:bottom w:w="28" w:type="dxa"/>
-            </w:tcMar>
-          </w:tcPr>
-          <w:p>
-            <w:pPr>
-              <w:spacing w:line="240" w:lineRule="auto"/>
-              <w:rPr>
-                <w:b/>
-                <w:bCs/>
-                <w:sz w:val="20"/>
-                <w:szCs w:val="20"/>
-              </w:rPr>
-            </w:pPr>
-          </w:p>
-        </w:tc>
-        <w:tc>
-          <w:tcPr>
-            <w:tcW w:w="1418" w:type="dxa"/>
-            <w:tcBorders>
-              <w:bottom w:val="single" w:sz="4" w:space="0" w:color="auto"/>
-            </w:tcBorders>
-            <w:tcMar>
-              <w:top w:w="28" w:type="dxa"/>
-              <w:bottom w:w="28" w:type="dxa"/>
-            </w:tcMar>
-          </w:tcPr>
-          <w:p>
-            <w:pPr>
-              <w:spacing w:line="240" w:lineRule="auto"/>
-              <w:rPr>
-                <w:b/>
-                <w:bCs/>
-                <w:sz w:val="20"/>
-                <w:szCs w:val="20"/>
-              </w:rPr>
-            </w:pPr>
+            <w:r>
+              <w:rPr>
+                <w:sz w:val="20"/>
+                <w:szCs w:val="20"/>
+              </w:rPr>
+              <w:t>&lt;%=hide%&gt;&lt;%=$coverage_schedules = locations[cs].coverage_schedules%&gt;</w:t>
+            </w:r>
+            <w:r>
+              <w:rPr>
+                <w:sz w:val="20"/>
+                <w:szCs w:val="20"/>
+              </w:rPr>
+              <w:br/>
+              <w:t>&lt;% $cats = {} %&gt;</w:t>
+            </w:r>
+            <w:r>
+              <w:rPr>
+                <w:sz w:val="20"/>
+                <w:szCs w:val="20"/>
+              </w:rPr>
+              <w:br/>
+              <w:t>&lt;% $coverage_schedules.each do |cov| ($cats[cov.category] ||= []) &lt;&lt; cov end %&gt;</w:t>
+            </w:r>
+            <w:r>
+              <w:rPr>
+                <w:sz w:val="20"/>
+                <w:szCs w:val="20"/>
+              </w:rPr>
+              <w:br/>
+              <w:t>&lt;%= locations[cs]._cats = $cats.to_a %&gt;</w:t>
+            </w:r>
           </w:p>
         </w:tc>
       </w:tr>
@@ -2339,7 +2235,15 @@
         <w:t>%</w:t>
       </w:r>
       <w:r>
-        <w:t>&gt;&lt;% $policy = policy_infos.find { |p| p.policy_end.to_i &gt; Time.now.to_i }</w:t>
+        <w:t>&gt;&lt;% $policy = policy_infos.find { |p| p.policy_</w:t>
+      </w:r>
+      <w:r>
+        <w:t>start</w:t>
+      </w:r>
+      <w:bookmarkStart w:id="2" w:name="_GoBack"/>
+      <w:bookmarkEnd w:id="2"/>
+      <w:r>
+        <w:t>.to_i &gt; Time.now.to_i }</w:t>
       </w:r>
       <w:r>
         <w:t xml:space="preserve"> %&gt;</w:t>
@@ -2699,7 +2603,7 @@
           <w:sz w:val="22"/>
           <w:szCs w:val="22"/>
         </w:rPr>
-        <w:t>Aviva Wrap Up and Commercial General Liability cover wording does not provide coverage for Errors and Omissions exposure and therefore the above premiums do not contemplate protecting such risks.</w:t>
+        <w:t>Wrap Up and Commercial General Liability cover wording does not provide coverage for Errors and Omissions exposure and therefore the above premiums do not contemplate protecting such risks.</w:t>
       </w:r>
     </w:p>
     <w:p>
@@ -3638,8 +3542,8 @@
           <w:lang w:eastAsia="ko-KR"/>
         </w:rPr>
       </w:pPr>
-      <w:bookmarkStart w:id="2" w:name="Start"/>
-      <w:bookmarkEnd w:id="2"/>
+      <w:bookmarkStart w:id="3" w:name="Start"/>
+      <w:bookmarkEnd w:id="3"/>
       <w:r>
         <w:rPr>
           <w:szCs w:val="48"/>
@@ -13400,8 +13304,6 @@
         </w:rPr>
         <w:t>policy_</w:t>
       </w:r>
-      <w:bookmarkStart w:id="3" w:name="_GoBack"/>
-      <w:bookmarkEnd w:id="3"/>
       <w:r>
         <w:rPr>
           <w:color w:val="808080" w:themeColor="background1" w:themeShade="80"/>
@@ -21896,7 +21798,7 @@
 </file>
 
 <file path=customXml/itemProps1.xml><?xml version="1.0" encoding="utf-8"?>
-<ds:datastoreItem xmlns:ds="http://schemas.openxmlformats.org/officeDocument/2006/customXml" ds:itemID="{5AB759CE-1C56-4B38-9B5D-68CF47D565F7}">
+<ds:datastoreItem xmlns:ds="http://schemas.openxmlformats.org/officeDocument/2006/customXml" ds:itemID="{777B0FB4-92E1-402D-9007-4E618F5BD293}">
   <ds:schemaRefs>
     <ds:schemaRef ds:uri="http://schemas.openxmlformats.org/officeDocument/2006/bibliography"/>
   </ds:schemaRefs>

</xml_diff>

<commit_message>
Add None or N/A rows for empty tables
</commit_message>
<xml_diff>
--- a/lib/docx_templates/solar_proposal.docx
+++ b/lib/docx_templates/solar_proposal.docx
@@ -2004,7 +2004,6 @@
         </w:rPr>
         <w:t>%&gt;</w:t>
       </w:r>
-      <w:bookmarkStart w:id="2" w:name="_GoBack"/>
       <w:r>
         <w:rPr>
           <w:b/>
@@ -2014,7 +2013,6 @@
         </w:rPr>
         <w:t xml:space="preserve"> b</w:t>
       </w:r>
-      <w:bookmarkEnd w:id="2"/>
       <w:r>
         <w:rPr>
           <w:b/>
@@ -5723,8 +5721,8 @@
           <w:lang w:eastAsia="ko-KR"/>
         </w:rPr>
       </w:pPr>
-      <w:bookmarkStart w:id="3" w:name="Start"/>
-      <w:bookmarkEnd w:id="3"/>
+      <w:bookmarkStart w:id="2" w:name="Start"/>
+      <w:bookmarkEnd w:id="2"/>
       <w:r>
         <w:rPr>
           <w:szCs w:val="48"/>
@@ -22048,6 +22046,72 @@
           </w:p>
         </w:tc>
       </w:tr>
+      <w:tr>
+        <w:tc>
+          <w:tcPr>
+            <w:tcW w:w="8613" w:type="dxa"/>
+            <w:gridSpan w:val="3"/>
+          </w:tcPr>
+          <w:p>
+            <w:pPr>
+              <w:rPr>
+                <w:sz w:val="20"/>
+                <w:szCs w:val="20"/>
+              </w:rPr>
+            </w:pPr>
+            <w:r>
+              <w:rPr>
+                <w:sz w:val="20"/>
+                <w:szCs w:val="20"/>
+              </w:rPr>
+              <w:t>&lt;%=</w:t>
+            </w:r>
+            <w:proofErr w:type="spellStart"/>
+            <w:r>
+              <w:rPr>
+                <w:sz w:val="20"/>
+                <w:szCs w:val="20"/>
+              </w:rPr>
+              <w:t>showif</w:t>
+            </w:r>
+            <w:proofErr w:type="spellEnd"/>
+            <w:r>
+              <w:rPr>
+                <w:sz w:val="20"/>
+                <w:szCs w:val="20"/>
+              </w:rPr>
+              <w:t xml:space="preserve"> </w:t>
+            </w:r>
+            <w:proofErr w:type="spellStart"/>
+            <w:r>
+              <w:rPr>
+                <w:sz w:val="20"/>
+                <w:szCs w:val="20"/>
+              </w:rPr>
+              <w:t>claims_infos.empty</w:t>
+            </w:r>
+            <w:proofErr w:type="spellEnd"/>
+            <w:proofErr w:type="gramStart"/>
+            <w:r>
+              <w:rPr>
+                <w:sz w:val="20"/>
+                <w:szCs w:val="20"/>
+              </w:rPr>
+              <w:t>?%</w:t>
+            </w:r>
+            <w:proofErr w:type="gramEnd"/>
+            <w:r>
+              <w:rPr>
+                <w:sz w:val="20"/>
+                <w:szCs w:val="20"/>
+              </w:rPr>
+              <w:t>&gt;None or N/A</w:t>
+            </w:r>
+            <w:bookmarkStart w:id="5" w:name="_GoBack"/>
+            <w:bookmarkEnd w:id="5"/>
+          </w:p>
+        </w:tc>
+      </w:tr>
     </w:tbl>
     <w:p>
       <w:pPr>
@@ -23998,11 +24062,11 @@
 <file path=word/footer3.xml><?xml version="1.0" encoding="utf-8"?>
 <w:ftr xmlns:wpc="http://schemas.microsoft.com/office/word/2010/wordprocessingCanvas" xmlns:mc="http://schemas.openxmlformats.org/markup-compatibility/2006" xmlns:o="urn:schemas-microsoft-com:office:office" xmlns:r="http://schemas.openxmlformats.org/officeDocument/2006/relationships" xmlns:m="http://schemas.openxmlformats.org/officeDocument/2006/math" xmlns:v="urn:schemas-microsoft-com:vml" xmlns:wp14="http://schemas.microsoft.com/office/word/2010/wordprocessingDrawing" xmlns:wp="http://schemas.openxmlformats.org/drawingml/2006/wordprocessingDrawing" xmlns:w10="urn:schemas-microsoft-com:office:word" xmlns:w="http://schemas.openxmlformats.org/wordprocessingml/2006/main" xmlns:w14="http://schemas.microsoft.com/office/word/2010/wordml" xmlns:wpg="http://schemas.microsoft.com/office/word/2010/wordprocessingGroup" xmlns:wpi="http://schemas.microsoft.com/office/word/2010/wordprocessingInk" xmlns:wne="http://schemas.microsoft.com/office/word/2006/wordml" xmlns:wps="http://schemas.microsoft.com/office/word/2010/wordprocessingShape" mc:Ignorable="w14 wp14">
   <w:p>
-    <w:bookmarkStart w:id="4" w:name="BICEndorsementBack"/>
+    <w:bookmarkStart w:id="3" w:name="BICEndorsementBack"/>
     <w:r>
       <w:t xml:space="preserve">    </w:t>
     </w:r>
-    <w:bookmarkEnd w:id="4"/>
+    <w:bookmarkEnd w:id="3"/>
   </w:p>
   <w:tbl>
     <w:tblPr>
@@ -24045,11 +24109,11 @@
             <w:pStyle w:val="Legalcopy"/>
             <w:framePr w:hSpace="0" w:vSpace="0" w:wrap="auto" w:yAlign="inline"/>
           </w:pPr>
-          <w:bookmarkStart w:id="5" w:name="LegalText"/>
+          <w:bookmarkStart w:id="4" w:name="LegalText"/>
           <w:r>
             <w:t> </w:t>
           </w:r>
-          <w:bookmarkEnd w:id="5"/>
+          <w:bookmarkEnd w:id="4"/>
         </w:p>
       </w:tc>
     </w:tr>
@@ -29775,7 +29839,7 @@
 </file>
 
 <file path=customXml/itemProps1.xml><?xml version="1.0" encoding="utf-8"?>
-<ds:datastoreItem xmlns:ds="http://schemas.openxmlformats.org/officeDocument/2006/customXml" ds:itemID="{A06D639F-BA18-4D79-90BC-1C83AD1979E7}">
+<ds:datastoreItem xmlns:ds="http://schemas.openxmlformats.org/officeDocument/2006/customXml" ds:itemID="{F4D478E0-6571-481C-9518-9E0F9CF96E93}">
   <ds:schemaRefs>
     <ds:schemaRef ds:uri="http://schemas.openxmlformats.org/officeDocument/2006/bibliography"/>
   </ds:schemaRefs>

</xml_diff>

<commit_message>
Update documents for brokerage user/client merge.
</commit_message>
<xml_diff>
--- a/lib/docx_templates/solar_proposal.docx
+++ b/lib/docx_templates/solar_proposal.docx
@@ -2,472 +2,639 @@
 <file path=word/document.xml><?xml version="1.0" encoding="utf-8"?>
 <w:document xmlns:wpc="http://schemas.microsoft.com/office/word/2010/wordprocessingCanvas" xmlns:mc="http://schemas.openxmlformats.org/markup-compatibility/2006" xmlns:o="urn:schemas-microsoft-com:office:office" xmlns:r="http://schemas.openxmlformats.org/officeDocument/2006/relationships" xmlns:m="http://schemas.openxmlformats.org/officeDocument/2006/math" xmlns:v="urn:schemas-microsoft-com:vml" xmlns:wp14="http://schemas.microsoft.com/office/word/2010/wordprocessingDrawing" xmlns:wp="http://schemas.openxmlformats.org/drawingml/2006/wordprocessingDrawing" xmlns:w10="urn:schemas-microsoft-com:office:word" xmlns:w="http://schemas.openxmlformats.org/wordprocessingml/2006/main" xmlns:w14="http://schemas.microsoft.com/office/word/2010/wordml" xmlns:wpg="http://schemas.microsoft.com/office/word/2010/wordprocessingGroup" xmlns:wpi="http://schemas.microsoft.com/office/word/2010/wordprocessingInk" xmlns:wne="http://schemas.microsoft.com/office/word/2006/wordml" xmlns:wps="http://schemas.microsoft.com/office/word/2010/wordprocessingShape" mc:Ignorable="w14 wp14">
   <w:body>
-    <w:tbl>
-      <w:tblPr>
-        <w:tblW w:w="0" w:type="auto"/>
-        <w:tblInd w:w="-90" w:type="dxa"/>
-        <w:tblBorders>
-          <w:top w:val="single" w:sz="4" w:space="0" w:color="auto"/>
-          <w:left w:val="single" w:sz="4" w:space="0" w:color="auto"/>
-          <w:bottom w:val="single" w:sz="4" w:space="0" w:color="auto"/>
-          <w:right w:val="single" w:sz="4" w:space="0" w:color="auto"/>
-          <w:insideH w:val="single" w:sz="4" w:space="0" w:color="auto"/>
-          <w:insideV w:val="single" w:sz="4" w:space="0" w:color="auto"/>
-        </w:tblBorders>
-        <w:tblLayout w:type="fixed"/>
-        <w:tblCellMar>
-          <w:left w:w="0" w:type="dxa"/>
-          <w:right w:w="0" w:type="dxa"/>
-        </w:tblCellMar>
-        <w:tblLook w:val="0000" w:firstRow="0" w:lastRow="0" w:firstColumn="0" w:lastColumn="0" w:noHBand="0" w:noVBand="0"/>
-      </w:tblPr>
-      <w:tblGrid>
-        <w:gridCol w:w="7650"/>
-      </w:tblGrid>
-      <w:tr>
-        <w:trPr>
-          <w:trHeight w:val="3470"/>
-        </w:trPr>
-        <w:tc>
-          <w:tcPr>
-            <w:tcW w:w="7650" w:type="dxa"/>
-            <w:tcBorders>
-              <w:top w:val="nil"/>
-              <w:left w:val="nil"/>
-              <w:bottom w:val="nil"/>
-              <w:right w:val="nil"/>
-            </w:tcBorders>
-            <w:vAlign w:val="center"/>
-          </w:tcPr>
-          <w:p>
-            <w:pPr>
-              <w:pStyle w:val="LetterDate"/>
-              <w:rPr>
-                <w:sz w:val="18"/>
-                <w:szCs w:val="18"/>
-              </w:rPr>
-            </w:pPr>
-            <w:r>
-              <w:t>&lt;%=Time.now.strftime('%B %-d, %Y')%&gt;</w:t>
-            </w:r>
-            <w:r>
-              <w:br/>
-            </w:r>
-            <w:r>
-              <w:rPr>
-                <w:sz w:val="18"/>
-                <w:szCs w:val="18"/>
-              </w:rPr>
-              <w:t>&lt;%=</w:t>
-            </w:r>
-            <w:r>
-              <w:rPr>
-                <w:sz w:val="18"/>
-                <w:szCs w:val="18"/>
-              </w:rPr>
-              <w:t>hide</w:t>
-            </w:r>
-            <w:r>
-              <w:rPr>
-                <w:sz w:val="18"/>
-                <w:szCs w:val="18"/>
-              </w:rPr>
-              <w:t>%&gt;</w:t>
-            </w:r>
-            <w:r>
-              <w:rPr>
-                <w:sz w:val="18"/>
-                <w:szCs w:val="18"/>
-              </w:rPr>
-              <w:br/>
-            </w:r>
-            <w:r>
-              <w:rPr>
-                <w:sz w:val="18"/>
-                <w:szCs w:val="18"/>
-              </w:rPr>
-              <w:t>&lt;% $primary_broker = brokerage.contacts.andand.first.andand.name %&gt;</w:t>
-            </w:r>
-            <w:r>
-              <w:rPr>
-                <w:sz w:val="18"/>
-                <w:szCs w:val="18"/>
-              </w:rPr>
-              <w:br/>
-            </w:r>
-            <w:r>
-              <w:rPr>
-                <w:sz w:val="18"/>
-                <w:szCs w:val="18"/>
-              </w:rPr>
-              <w:t>&lt;%$primary_contact = client_cont</w:t>
-            </w:r>
-            <w:r>
-              <w:rPr>
-                <w:sz w:val="18"/>
-                <w:szCs w:val="18"/>
-              </w:rPr>
-              <w:t xml:space="preserve">acts.andand.first </w:t>
-            </w:r>
-            <w:r>
-              <w:rPr>
-                <w:sz w:val="18"/>
-                <w:szCs w:val="18"/>
-              </w:rPr>
-              <w:t>%&gt;</w:t>
-            </w:r>
-            <w:r>
-              <w:rPr>
-                <w:sz w:val="18"/>
-                <w:szCs w:val="18"/>
-              </w:rPr>
-              <w:br/>
-            </w:r>
-            <w:r>
-              <w:rPr>
-                <w:sz w:val="18"/>
-                <w:szCs w:val="18"/>
-              </w:rPr>
-              <w:t>&lt;% $policy = insurer_offerings.andand.find { |p| p.chosen_insurer.yes.value } %&gt;</w:t>
-            </w:r>
-          </w:p>
-          <w:p>
-            <w:pPr>
-              <w:pStyle w:val="ReportTitle"/>
-              <w:rPr>
-                <w:sz w:val="36"/>
-                <w:szCs w:val="36"/>
-              </w:rPr>
-            </w:pPr>
-            <w:r>
-              <w:rPr>
-                <w:sz w:val="36"/>
-                <w:szCs w:val="36"/>
-              </w:rPr>
-              <w:t>Broker Service Proposal</w:t>
-            </w:r>
-          </w:p>
-          <w:p>
-            <w:pPr>
-              <w:rPr>
-                <w:sz w:val="18"/>
-                <w:szCs w:val="18"/>
-              </w:rPr>
-            </w:pPr>
-            <w:r>
-              <w:rPr>
-                <w:sz w:val="18"/>
-                <w:szCs w:val="18"/>
-              </w:rPr>
-              <w:t>&lt;%=company_name%&gt;</w:t>
-            </w:r>
-          </w:p>
-          <w:p>
-            <w:pPr>
-              <w:rPr>
-                <w:b/>
-                <w:sz w:val="18"/>
-                <w:szCs w:val="18"/>
-              </w:rPr>
-            </w:pPr>
-            <w:r>
-              <w:rPr>
-                <w:b/>
-                <w:sz w:val="18"/>
-                <w:szCs w:val="18"/>
-              </w:rPr>
-              <w:t>Attention: &lt;%=$primary_contact</w:t>
-            </w:r>
-            <w:r>
-              <w:rPr>
-                <w:b/>
-                <w:sz w:val="18"/>
-                <w:szCs w:val="18"/>
-              </w:rPr>
-              <w:t>.name</w:t>
-            </w:r>
-            <w:r>
-              <w:rPr>
-                <w:b/>
-                <w:sz w:val="18"/>
-                <w:szCs w:val="18"/>
-              </w:rPr>
-              <w:t>%&gt;</w:t>
-            </w:r>
-          </w:p>
-          <w:p>
-            <w:pPr>
-              <w:rPr>
-                <w:sz w:val="18"/>
-                <w:szCs w:val="18"/>
-              </w:rPr>
-            </w:pPr>
-            <w:r>
-              <w:rPr>
-                <w:sz w:val="18"/>
-                <w:szCs w:val="18"/>
-              </w:rPr>
-              <w:t>&lt;%=address%&gt;</w:t>
-            </w:r>
-          </w:p>
-          <w:p>
-            <w:pPr>
-              <w:rPr>
-                <w:sz w:val="18"/>
-                <w:szCs w:val="18"/>
-              </w:rPr>
-            </w:pPr>
-            <w:r>
-              <w:rPr>
-                <w:sz w:val="18"/>
-                <w:szCs w:val="18"/>
-              </w:rPr>
-              <w:t>&lt;%=city%&gt;, &lt;%=province%&gt;</w:t>
-            </w:r>
-          </w:p>
-          <w:p>
-            <w:pPr>
-              <w:rPr>
-                <w:sz w:val="18"/>
-                <w:szCs w:val="18"/>
-              </w:rPr>
-            </w:pPr>
-            <w:r>
-              <w:rPr>
-                <w:sz w:val="18"/>
-                <w:szCs w:val="18"/>
-              </w:rPr>
-              <w:t>&lt;%=postal_code%&gt;</w:t>
-            </w:r>
-          </w:p>
-          <w:p>
-            <w:pPr>
-              <w:rPr>
-                <w:sz w:val="18"/>
-                <w:szCs w:val="18"/>
-              </w:rPr>
-            </w:pPr>
-          </w:p>
-          <w:p/>
-        </w:tc>
-      </w:tr>
-    </w:tbl>
-    <w:p/>
-    <w:tbl>
-      <w:tblPr>
-        <w:tblW w:w="0" w:type="auto"/>
-        <w:tblBorders>
-          <w:insideH w:val="single" w:sz="2" w:space="0" w:color="auto"/>
-          <w:insideV w:val="single" w:sz="2" w:space="0" w:color="auto"/>
-        </w:tblBorders>
-        <w:tblCellMar>
-          <w:left w:w="0" w:type="dxa"/>
-          <w:right w:w="0" w:type="dxa"/>
-        </w:tblCellMar>
-        <w:tblLook w:val="0000" w:firstRow="0" w:lastRow="0" w:firstColumn="0" w:lastColumn="0" w:noHBand="0" w:noVBand="0"/>
-      </w:tblPr>
-      <w:tblGrid>
-        <w:gridCol w:w="7560"/>
-      </w:tblGrid>
-      <w:tr>
-        <w:trPr>
-          <w:trHeight w:val="3283"/>
-        </w:trPr>
-        <w:tc>
-          <w:tcPr>
-            <w:tcW w:w="7560" w:type="dxa"/>
-            <w:tcBorders>
-              <w:top w:val="nil"/>
-              <w:bottom w:val="nil"/>
-            </w:tcBorders>
-          </w:tcPr>
-          <w:p>
-            <w:pPr>
-              <w:rPr>
-                <w:b/>
-                <w:color w:val="auto"/>
-                <w:sz w:val="18"/>
-                <w:szCs w:val="18"/>
-              </w:rPr>
-            </w:pPr>
-          </w:p>
-          <w:p>
-            <w:pPr>
-              <w:rPr>
-                <w:sz w:val="18"/>
-                <w:szCs w:val="18"/>
-              </w:rPr>
-            </w:pPr>
-          </w:p>
-        </w:tc>
-      </w:tr>
-      <w:tr>
-        <w:trPr>
-          <w:trHeight w:val="576"/>
-        </w:trPr>
-        <w:tc>
-          <w:tcPr>
-            <w:tcW w:w="7560" w:type="dxa"/>
-            <w:tcBorders>
-              <w:top w:val="nil"/>
-              <w:bottom w:val="nil"/>
-            </w:tcBorders>
-          </w:tcPr>
-          <w:p>
-            <w:pPr>
-              <w:pStyle w:val="TableLogoText"/>
-              <w:rPr>
-                <w:rFonts w:ascii="Arial" w:hAnsi="Arial" w:cs="Arial"/>
-                <w:b/>
-                <w:sz w:val="18"/>
-                <w:szCs w:val="18"/>
-              </w:rPr>
-            </w:pPr>
-            <w:r>
-              <w:rPr>
-                <w:rFonts w:ascii="Arial" w:hAnsi="Arial" w:cs="Arial"/>
-                <w:b/>
-                <w:sz w:val="18"/>
-                <w:szCs w:val="18"/>
-              </w:rPr>
-              <w:t>Prepared By:</w:t>
-            </w:r>
-          </w:p>
-          <w:p>
-            <w:pPr>
-              <w:pStyle w:val="TableLogoText"/>
-              <w:rPr>
-                <w:rFonts w:ascii="Arial" w:hAnsi="Arial" w:cs="Arial"/>
-                <w:sz w:val="18"/>
-                <w:szCs w:val="18"/>
-              </w:rPr>
-            </w:pPr>
-            <w:r>
-              <w:rPr>
-                <w:rFonts w:ascii="Arial" w:hAnsi="Arial" w:cs="Arial"/>
-                <w:b/>
-                <w:sz w:val="18"/>
-                <w:szCs w:val="18"/>
-              </w:rPr>
-              <w:br/>
-            </w:r>
-            <w:r>
-              <w:rPr>
-                <w:rFonts w:ascii="Arial" w:hAnsi="Arial" w:cs="Arial"/>
-                <w:b/>
-                <w:sz w:val="18"/>
-                <w:szCs w:val="18"/>
-              </w:rPr>
-              <w:br/>
-            </w:r>
-            <w:r>
-              <w:rPr>
-                <w:rFonts w:ascii="Arial" w:hAnsi="Arial" w:cs="Arial"/>
-                <w:b/>
-                <w:sz w:val="18"/>
-                <w:szCs w:val="18"/>
-              </w:rPr>
-              <w:br/>
-            </w:r>
-            <w:r>
-              <w:rPr>
-                <w:rFonts w:ascii="Arial" w:hAnsi="Arial" w:cs="Arial"/>
-                <w:i/>
-                <w:sz w:val="18"/>
-                <w:szCs w:val="18"/>
-              </w:rPr>
-              <w:t>_____________________</w:t>
-            </w:r>
-            <w:r>
-              <w:rPr>
-                <w:rFonts w:ascii="Arial" w:hAnsi="Arial" w:cs="Arial"/>
-                <w:i/>
-                <w:sz w:val="18"/>
-                <w:szCs w:val="18"/>
-              </w:rPr>
-              <w:br/>
-            </w:r>
-            <w:r>
-              <w:rPr>
-                <w:rFonts w:ascii="Arial" w:hAnsi="Arial" w:cs="Arial"/>
-                <w:sz w:val="18"/>
-                <w:szCs w:val="18"/>
-              </w:rPr>
-              <w:t>&lt;%=brokerage.contacts[].name%&gt;</w:t>
-            </w:r>
-            <w:r>
-              <w:rPr>
-                <w:rFonts w:ascii="Arial" w:hAnsi="Arial" w:cs="Arial"/>
-                <w:sz w:val="18"/>
-                <w:szCs w:val="18"/>
-              </w:rPr>
-              <w:br/>
-            </w:r>
-            <w:r>
-              <w:rPr>
-                <w:rFonts w:ascii="Arial" w:hAnsi="Arial" w:cs="Arial"/>
-                <w:sz w:val="18"/>
-                <w:szCs w:val="18"/>
-              </w:rPr>
-              <w:t>&lt;%=brokerage.contacts[].title%&gt;</w:t>
-            </w:r>
-            <w:r>
-              <w:rPr>
-                <w:rFonts w:ascii="Arial" w:hAnsi="Arial" w:cs="Arial"/>
-                <w:sz w:val="18"/>
-                <w:szCs w:val="18"/>
-              </w:rPr>
-              <w:br/>
-            </w:r>
-            <w:r>
-              <w:rPr>
-                <w:rFonts w:ascii="Arial" w:hAnsi="Arial" w:cs="Arial"/>
-                <w:sz w:val="18"/>
-                <w:szCs w:val="18"/>
-              </w:rPr>
-              <w:t>&lt;%=brokerage.address%&gt;</w:t>
-            </w:r>
-            <w:r>
-              <w:rPr>
-                <w:rFonts w:ascii="Arial" w:hAnsi="Arial" w:cs="Arial"/>
-                <w:sz w:val="18"/>
-                <w:szCs w:val="18"/>
-              </w:rPr>
-              <w:br/>
-            </w:r>
-            <w:r>
-              <w:rPr>
-                <w:rFonts w:ascii="Arial" w:hAnsi="Arial" w:cs="Arial"/>
-                <w:sz w:val="18"/>
-                <w:szCs w:val="18"/>
-              </w:rPr>
-              <w:t>&lt;%=brokerage.contacts[].phone%&gt;</w:t>
-            </w:r>
-          </w:p>
-          <w:p>
-            <w:pPr>
-              <w:pStyle w:val="TableLogoText"/>
-              <w:rPr>
-                <w:rFonts w:ascii="Arial" w:hAnsi="Arial" w:cs="Arial"/>
-                <w:sz w:val="18"/>
-                <w:szCs w:val="18"/>
-              </w:rPr>
-            </w:pPr>
-            <w:r>
-              <w:rPr>
-                <w:rFonts w:ascii="Arial" w:hAnsi="Arial" w:cs="Arial"/>
-                <w:sz w:val="18"/>
-                <w:szCs w:val="18"/>
-              </w:rPr>
-              <w:t xml:space="preserve">                              </w:t>
-            </w:r>
-          </w:p>
-        </w:tc>
-      </w:tr>
-    </w:tbl>
-    <w:p>
+    <w:p>
+      <w:pPr>
+        <w:pStyle w:val="LetterDate"/>
+        <w:rPr>
+          <w:sz w:val="18"/>
+          <w:szCs w:val="18"/>
+        </w:rPr>
+      </w:pPr>
       <w:bookmarkStart w:id="0" w:name="FrontSubCompany"/>
       <w:bookmarkEnd w:id="0"/>
+      <w:r>
+        <w:t>&lt;%=Time.now.strftime('%B %-d, %Y')%&gt;</w:t>
+      </w:r>
+      <w:r>
+        <w:br/>
+      </w:r>
+      <w:r>
+        <w:rPr>
+          <w:sz w:val="18"/>
+          <w:szCs w:val="18"/>
+        </w:rPr>
+        <w:t>&lt;%=</w:t>
+      </w:r>
+      <w:r>
+        <w:rPr>
+          <w:sz w:val="18"/>
+          <w:szCs w:val="18"/>
+        </w:rPr>
+        <w:t>hide</w:t>
+      </w:r>
+      <w:r>
+        <w:rPr>
+          <w:sz w:val="18"/>
+          <w:szCs w:val="18"/>
+        </w:rPr>
+        <w:t>%&gt;</w:t>
+      </w:r>
+      <w:r>
+        <w:rPr>
+          <w:sz w:val="18"/>
+          <w:szCs w:val="18"/>
+        </w:rPr>
+        <w:br/>
+      </w:r>
+      <w:r>
+        <w:rPr>
+          <w:sz w:val="18"/>
+          <w:szCs w:val="18"/>
+        </w:rPr>
+        <w:t xml:space="preserve">&lt;% $primary_broker = </w:t>
+      </w:r>
+      <w:r>
+        <w:rPr>
+          <w:sz w:val="18"/>
+          <w:szCs w:val="18"/>
+        </w:rPr>
+        <w:t>brokerage_users</w:t>
+      </w:r>
+      <w:r>
+        <w:rPr>
+          <w:sz w:val="18"/>
+          <w:szCs w:val="18"/>
+        </w:rPr>
+        <w:t>.andand.first.andand.name %&gt;</w:t>
+      </w:r>
+      <w:r>
+        <w:rPr>
+          <w:sz w:val="18"/>
+          <w:szCs w:val="18"/>
+        </w:rPr>
+        <w:br/>
+      </w:r>
+      <w:r>
+        <w:rPr>
+          <w:sz w:val="18"/>
+          <w:szCs w:val="18"/>
+        </w:rPr>
+        <w:t>&lt;%$primary_contact = client_cont</w:t>
+      </w:r>
+      <w:r>
+        <w:rPr>
+          <w:sz w:val="18"/>
+          <w:szCs w:val="18"/>
+        </w:rPr>
+        <w:t>acts.andand.first</w:t>
+      </w:r>
+      <w:r>
+        <w:rPr>
+          <w:sz w:val="18"/>
+          <w:szCs w:val="18"/>
+        </w:rPr>
+        <w:t>%&gt;</w:t>
+      </w:r>
+      <w:r>
+        <w:rPr>
+          <w:sz w:val="18"/>
+          <w:szCs w:val="18"/>
+        </w:rPr>
+        <w:br/>
+      </w:r>
+      <w:r>
+        <w:rPr>
+          <w:sz w:val="18"/>
+          <w:szCs w:val="18"/>
+        </w:rPr>
+        <w:t>&lt;% $policy = insurer_offerings.andand.find { |p| p.chosen_insurer.yes.value } %&gt;</w:t>
+      </w:r>
+    </w:p>
+    <w:p>
+      <w:pPr>
+        <w:pStyle w:val="ReportTitle"/>
+        <w:rPr>
+          <w:sz w:val="36"/>
+          <w:szCs w:val="36"/>
+        </w:rPr>
+      </w:pPr>
+      <w:r>
+        <w:rPr>
+          <w:sz w:val="36"/>
+          <w:szCs w:val="36"/>
+        </w:rPr>
+        <w:t>Broker Service Proposal</w:t>
+      </w:r>
+    </w:p>
+    <w:p>
+      <w:pPr>
+        <w:rPr>
+          <w:sz w:val="18"/>
+          <w:szCs w:val="18"/>
+        </w:rPr>
+      </w:pPr>
+      <w:r>
+        <w:rPr>
+          <w:sz w:val="18"/>
+          <w:szCs w:val="18"/>
+        </w:rPr>
+        <w:t>&lt;%=company_name%&gt;</w:t>
+      </w:r>
+    </w:p>
+    <w:p>
+      <w:pPr>
+        <w:rPr>
+          <w:b/>
+          <w:sz w:val="18"/>
+          <w:szCs w:val="18"/>
+        </w:rPr>
+      </w:pPr>
+      <w:r>
+        <w:rPr>
+          <w:b/>
+          <w:sz w:val="18"/>
+          <w:szCs w:val="18"/>
+        </w:rPr>
+        <w:t>Attention: &lt;%=$primary_contact</w:t>
+      </w:r>
+      <w:r>
+        <w:rPr>
+          <w:b/>
+          <w:sz w:val="18"/>
+          <w:szCs w:val="18"/>
+        </w:rPr>
+        <w:t>.name</w:t>
+      </w:r>
+      <w:r>
+        <w:rPr>
+          <w:b/>
+          <w:sz w:val="18"/>
+          <w:szCs w:val="18"/>
+        </w:rPr>
+        <w:t>%&gt;</w:t>
+      </w:r>
+    </w:p>
+    <w:p>
+      <w:pPr>
+        <w:rPr>
+          <w:sz w:val="18"/>
+          <w:szCs w:val="18"/>
+        </w:rPr>
+      </w:pPr>
+      <w:r>
+        <w:rPr>
+          <w:sz w:val="18"/>
+          <w:szCs w:val="18"/>
+        </w:rPr>
+        <w:t>&lt;%=address%&gt;</w:t>
+      </w:r>
+    </w:p>
+    <w:p>
+      <w:pPr>
+        <w:rPr>
+          <w:sz w:val="18"/>
+          <w:szCs w:val="18"/>
+        </w:rPr>
+      </w:pPr>
+      <w:r>
+        <w:rPr>
+          <w:sz w:val="18"/>
+          <w:szCs w:val="18"/>
+        </w:rPr>
+        <w:t>&lt;%=city%&gt;, &lt;%=province%&gt;</w:t>
+      </w:r>
+    </w:p>
+    <w:p>
+      <w:pPr>
+        <w:rPr>
+          <w:sz w:val="18"/>
+          <w:szCs w:val="18"/>
+        </w:rPr>
+      </w:pPr>
+      <w:r>
+        <w:rPr>
+          <w:sz w:val="18"/>
+          <w:szCs w:val="18"/>
+        </w:rPr>
+        <w:t>&lt;%=postal_code%&gt;</w:t>
+      </w:r>
+    </w:p>
+    <w:p>
+      <w:pPr>
+        <w:rPr>
+          <w:sz w:val="18"/>
+          <w:szCs w:val="18"/>
+        </w:rPr>
+      </w:pPr>
+    </w:p>
+    <w:p>
+      <w:pPr>
+        <w:rPr>
+          <w:sz w:val="18"/>
+          <w:szCs w:val="18"/>
+        </w:rPr>
+      </w:pPr>
+    </w:p>
+    <w:p>
+      <w:pPr>
+        <w:rPr>
+          <w:sz w:val="18"/>
+          <w:szCs w:val="18"/>
+        </w:rPr>
+      </w:pPr>
+    </w:p>
+    <w:p>
+      <w:pPr>
+        <w:pStyle w:val="TableLogoText"/>
+        <w:rPr>
+          <w:rFonts w:ascii="Arial" w:hAnsi="Arial" w:cs="Arial"/>
+          <w:sz w:val="18"/>
+          <w:szCs w:val="18"/>
+        </w:rPr>
+      </w:pPr>
+    </w:p>
+    <w:p>
+      <w:pPr>
+        <w:pStyle w:val="TableLogoText"/>
+        <w:rPr>
+          <w:rFonts w:ascii="Arial" w:hAnsi="Arial" w:cs="Arial"/>
+          <w:sz w:val="18"/>
+          <w:szCs w:val="18"/>
+        </w:rPr>
+      </w:pPr>
+    </w:p>
+    <w:p>
+      <w:pPr>
+        <w:pStyle w:val="TableLogoText"/>
+        <w:rPr>
+          <w:rFonts w:ascii="Arial" w:hAnsi="Arial" w:cs="Arial"/>
+          <w:sz w:val="18"/>
+          <w:szCs w:val="18"/>
+        </w:rPr>
+      </w:pPr>
+    </w:p>
+    <w:p>
+      <w:pPr>
+        <w:pStyle w:val="TableLogoText"/>
+        <w:rPr>
+          <w:rFonts w:ascii="Arial" w:hAnsi="Arial" w:cs="Arial"/>
+          <w:sz w:val="18"/>
+          <w:szCs w:val="18"/>
+        </w:rPr>
+      </w:pPr>
+    </w:p>
+    <w:p>
+      <w:pPr>
+        <w:pStyle w:val="TableLogoText"/>
+        <w:rPr>
+          <w:rFonts w:ascii="Arial" w:hAnsi="Arial" w:cs="Arial"/>
+          <w:sz w:val="18"/>
+          <w:szCs w:val="18"/>
+        </w:rPr>
+      </w:pPr>
+    </w:p>
+    <w:p>
+      <w:pPr>
+        <w:pStyle w:val="TableLogoText"/>
+        <w:rPr>
+          <w:rFonts w:ascii="Arial" w:hAnsi="Arial" w:cs="Arial"/>
+          <w:sz w:val="18"/>
+          <w:szCs w:val="18"/>
+        </w:rPr>
+      </w:pPr>
+    </w:p>
+    <w:p>
+      <w:pPr>
+        <w:pStyle w:val="TableLogoText"/>
+        <w:rPr>
+          <w:rFonts w:ascii="Arial" w:hAnsi="Arial" w:cs="Arial"/>
+          <w:sz w:val="18"/>
+          <w:szCs w:val="18"/>
+        </w:rPr>
+      </w:pPr>
+    </w:p>
+    <w:p>
+      <w:pPr>
+        <w:pStyle w:val="TableLogoText"/>
+        <w:rPr>
+          <w:rFonts w:ascii="Arial" w:hAnsi="Arial" w:cs="Arial"/>
+          <w:sz w:val="18"/>
+          <w:szCs w:val="18"/>
+        </w:rPr>
+      </w:pPr>
+    </w:p>
+    <w:p>
+      <w:pPr>
+        <w:pStyle w:val="TableLogoText"/>
+        <w:rPr>
+          <w:rFonts w:ascii="Arial" w:hAnsi="Arial" w:cs="Arial"/>
+          <w:sz w:val="18"/>
+          <w:szCs w:val="18"/>
+        </w:rPr>
+      </w:pPr>
+    </w:p>
+    <w:p>
+      <w:pPr>
+        <w:pStyle w:val="TableLogoText"/>
+        <w:rPr>
+          <w:rFonts w:ascii="Arial" w:hAnsi="Arial" w:cs="Arial"/>
+          <w:sz w:val="18"/>
+          <w:szCs w:val="18"/>
+        </w:rPr>
+      </w:pPr>
+    </w:p>
+    <w:p>
+      <w:pPr>
+        <w:pStyle w:val="TableLogoText"/>
+        <w:rPr>
+          <w:rFonts w:ascii="Arial" w:hAnsi="Arial" w:cs="Arial"/>
+          <w:sz w:val="18"/>
+          <w:szCs w:val="18"/>
+        </w:rPr>
+      </w:pPr>
+    </w:p>
+    <w:p>
+      <w:pPr>
+        <w:pStyle w:val="TableLogoText"/>
+        <w:rPr>
+          <w:rFonts w:ascii="Arial" w:hAnsi="Arial" w:cs="Arial"/>
+          <w:sz w:val="18"/>
+          <w:szCs w:val="18"/>
+        </w:rPr>
+      </w:pPr>
+    </w:p>
+    <w:p>
+      <w:pPr>
+        <w:pStyle w:val="TableLogoText"/>
+        <w:rPr>
+          <w:rFonts w:ascii="Arial" w:hAnsi="Arial" w:cs="Arial"/>
+          <w:sz w:val="18"/>
+          <w:szCs w:val="18"/>
+        </w:rPr>
+      </w:pPr>
+    </w:p>
+    <w:p>
+      <w:pPr>
+        <w:pStyle w:val="TableLogoText"/>
+        <w:rPr>
+          <w:rFonts w:ascii="Arial" w:hAnsi="Arial" w:cs="Arial"/>
+          <w:sz w:val="18"/>
+          <w:szCs w:val="18"/>
+        </w:rPr>
+      </w:pPr>
+    </w:p>
+    <w:p>
+      <w:pPr>
+        <w:pStyle w:val="TableLogoText"/>
+        <w:rPr>
+          <w:rFonts w:ascii="Arial" w:hAnsi="Arial" w:cs="Arial"/>
+          <w:sz w:val="18"/>
+          <w:szCs w:val="18"/>
+        </w:rPr>
+      </w:pPr>
+    </w:p>
+    <w:p>
+      <w:pPr>
+        <w:pStyle w:val="TableLogoText"/>
+        <w:rPr>
+          <w:rFonts w:ascii="Arial" w:hAnsi="Arial" w:cs="Arial"/>
+          <w:sz w:val="18"/>
+          <w:szCs w:val="18"/>
+        </w:rPr>
+      </w:pPr>
+    </w:p>
+    <w:p>
+      <w:pPr>
+        <w:pStyle w:val="TableLogoText"/>
+        <w:rPr>
+          <w:rFonts w:ascii="Arial" w:hAnsi="Arial" w:cs="Arial"/>
+          <w:b/>
+          <w:sz w:val="18"/>
+          <w:szCs w:val="18"/>
+        </w:rPr>
+      </w:pPr>
+      <w:r>
+        <w:rPr>
+          <w:rFonts w:ascii="Arial" w:hAnsi="Arial" w:cs="Arial"/>
+          <w:b/>
+          <w:sz w:val="18"/>
+          <w:szCs w:val="18"/>
+        </w:rPr>
+        <w:t>Prepared By:</w:t>
+      </w:r>
+    </w:p>
+    <w:p>
+      <w:pPr>
+        <w:pStyle w:val="TableLogoText"/>
+        <w:rPr>
+          <w:rFonts w:ascii="Arial" w:hAnsi="Arial" w:cs="Arial"/>
+          <w:b/>
+          <w:sz w:val="18"/>
+          <w:szCs w:val="18"/>
+        </w:rPr>
+      </w:pPr>
+      <w:r>
+        <w:rPr>
+          <w:rFonts w:ascii="Arial" w:hAnsi="Arial" w:cs="Arial"/>
+          <w:i/>
+          <w:sz w:val="18"/>
+          <w:szCs w:val="18"/>
+        </w:rPr>
+        <w:t>&lt;%=</w:t>
+      </w:r>
+      <w:r>
+        <w:rPr>
+          <w:rFonts w:ascii="Arial" w:hAnsi="Arial" w:cs="Arial"/>
+          <w:i/>
+          <w:sz w:val="18"/>
+          <w:szCs w:val="18"/>
+        </w:rPr>
+        <w:t>brokerage_users</w:t>
+      </w:r>
+      <w:r>
+        <w:rPr>
+          <w:rFonts w:ascii="Arial" w:hAnsi="Arial" w:cs="Arial"/>
+          <w:i/>
+          <w:sz w:val="18"/>
+          <w:szCs w:val="18"/>
+        </w:rPr>
+        <w:t>[].begin; hide%&gt;</w:t>
+      </w:r>
+    </w:p>
+    <w:p>
+      <w:pPr>
+        <w:pStyle w:val="TableLogoText"/>
+        <w:rPr>
+          <w:rFonts w:ascii="Arial" w:hAnsi="Arial" w:cs="Arial"/>
+          <w:b/>
+          <w:sz w:val="18"/>
+          <w:szCs w:val="18"/>
+        </w:rPr>
+      </w:pPr>
+    </w:p>
+    <w:p>
+      <w:pPr>
+        <w:pStyle w:val="TableLogoText"/>
+        <w:rPr>
+          <w:rFonts w:ascii="Arial" w:hAnsi="Arial" w:cs="Arial"/>
+          <w:b/>
+          <w:sz w:val="18"/>
+          <w:szCs w:val="18"/>
+        </w:rPr>
+      </w:pPr>
+    </w:p>
+    <w:p>
+      <w:pPr>
+        <w:pStyle w:val="TableLogoText"/>
+        <w:rPr>
+          <w:rFonts w:ascii="Arial" w:hAnsi="Arial" w:cs="Arial"/>
+          <w:i/>
+          <w:sz w:val="18"/>
+          <w:szCs w:val="18"/>
+        </w:rPr>
+      </w:pPr>
+    </w:p>
+    <w:p>
+      <w:pPr>
+        <w:pStyle w:val="TableLogoText"/>
+        <w:rPr>
+          <w:rFonts w:ascii="Arial" w:hAnsi="Arial" w:cs="Arial"/>
+          <w:i/>
+          <w:sz w:val="18"/>
+          <w:szCs w:val="18"/>
+        </w:rPr>
+      </w:pPr>
+      <w:r>
+        <w:rPr>
+          <w:rFonts w:ascii="Arial" w:hAnsi="Arial" w:cs="Arial"/>
+          <w:i/>
+          <w:sz w:val="18"/>
+          <w:szCs w:val="18"/>
+        </w:rPr>
+        <w:t>_____________________</w:t>
+      </w:r>
+    </w:p>
+    <w:p>
+      <w:pPr>
+        <w:pStyle w:val="TableLogoText"/>
+        <w:rPr>
+          <w:rFonts w:ascii="Arial" w:hAnsi="Arial" w:cs="Arial"/>
+          <w:sz w:val="18"/>
+          <w:szCs w:val="18"/>
+        </w:rPr>
+      </w:pPr>
+      <w:r>
+        <w:rPr>
+          <w:rFonts w:ascii="Arial" w:hAnsi="Arial" w:cs="Arial"/>
+          <w:sz w:val="18"/>
+          <w:szCs w:val="18"/>
+        </w:rPr>
+        <w:t>&lt;%=</w:t>
+      </w:r>
+      <w:r>
+        <w:rPr>
+          <w:rFonts w:ascii="Arial" w:hAnsi="Arial" w:cs="Arial"/>
+          <w:sz w:val="18"/>
+          <w:szCs w:val="18"/>
+        </w:rPr>
+        <w:t>brokerage_users</w:t>
+      </w:r>
+      <w:r>
+        <w:rPr>
+          <w:rFonts w:ascii="Arial" w:hAnsi="Arial" w:cs="Arial"/>
+          <w:sz w:val="18"/>
+          <w:szCs w:val="18"/>
+        </w:rPr>
+        <w:t>[].name%&gt;</w:t>
+      </w:r>
+    </w:p>
+    <w:p>
+      <w:pPr>
+        <w:pStyle w:val="TableLogoText"/>
+        <w:rPr>
+          <w:rFonts w:ascii="Arial" w:hAnsi="Arial" w:cs="Arial"/>
+          <w:sz w:val="18"/>
+          <w:szCs w:val="18"/>
+        </w:rPr>
+      </w:pPr>
+      <w:r>
+        <w:rPr>
+          <w:rFonts w:ascii="Arial" w:hAnsi="Arial" w:cs="Arial"/>
+          <w:sz w:val="18"/>
+          <w:szCs w:val="18"/>
+        </w:rPr>
+        <w:t xml:space="preserve">&lt;%=selfif </w:t>
+      </w:r>
+      <w:r>
+        <w:rPr>
+          <w:rFonts w:ascii="Arial" w:hAnsi="Arial" w:cs="Arial"/>
+          <w:sz w:val="18"/>
+          <w:szCs w:val="18"/>
+        </w:rPr>
+        <w:t>brokerage_users</w:t>
+      </w:r>
+      <w:r>
+        <w:rPr>
+          <w:rFonts w:ascii="Arial" w:hAnsi="Arial" w:cs="Arial"/>
+          <w:sz w:val="18"/>
+          <w:szCs w:val="18"/>
+        </w:rPr>
+        <w:t>[].title%&gt;</w:t>
+      </w:r>
+    </w:p>
+    <w:p>
+      <w:pPr>
+        <w:pStyle w:val="TableLogoText"/>
+        <w:rPr>
+          <w:rFonts w:ascii="Arial" w:hAnsi="Arial" w:cs="Arial"/>
+          <w:sz w:val="18"/>
+          <w:szCs w:val="18"/>
+        </w:rPr>
+      </w:pPr>
+      <w:r>
+        <w:rPr>
+          <w:rFonts w:ascii="Arial" w:hAnsi="Arial" w:cs="Arial"/>
+          <w:sz w:val="18"/>
+          <w:szCs w:val="18"/>
+        </w:rPr>
+        <w:t>&lt;%=brokerage.address%&gt;</w:t>
+      </w:r>
+    </w:p>
+    <w:p>
+      <w:pPr>
+        <w:pStyle w:val="TableLogoText"/>
+        <w:rPr>
+          <w:rFonts w:ascii="Arial" w:hAnsi="Arial" w:cs="Arial"/>
+          <w:sz w:val="18"/>
+          <w:szCs w:val="18"/>
+        </w:rPr>
+      </w:pPr>
+      <w:r>
+        <w:rPr>
+          <w:rFonts w:ascii="Arial" w:hAnsi="Arial" w:cs="Arial"/>
+          <w:sz w:val="18"/>
+          <w:szCs w:val="18"/>
+        </w:rPr>
+        <w:t xml:space="preserve">&lt;%=selfif </w:t>
+      </w:r>
+      <w:r>
+        <w:rPr>
+          <w:rFonts w:ascii="Arial" w:hAnsi="Arial" w:cs="Arial"/>
+          <w:sz w:val="18"/>
+          <w:szCs w:val="18"/>
+        </w:rPr>
+        <w:t>brokerage_users</w:t>
+      </w:r>
+      <w:r>
+        <w:rPr>
+          <w:rFonts w:ascii="Arial" w:hAnsi="Arial" w:cs="Arial"/>
+          <w:sz w:val="18"/>
+          <w:szCs w:val="18"/>
+        </w:rPr>
+        <w:t>[].phone%&gt;</w:t>
+      </w:r>
+    </w:p>
+    <w:p>
       <w:r>
         <w:br w:type="page"/>
       </w:r>
@@ -1055,7 +1222,57 @@
           <w:szCs w:val="22"/>
           <w:u w:val="single"/>
         </w:rPr>
-        <w:t>&lt;%=append brokerage.contacts[2].title, ' '%&gt;&lt;%=brokerage.contacts[2].name%&gt;</w:t>
+        <w:t xml:space="preserve">&lt;%=append </w:t>
+      </w:r>
+      <w:r>
+        <w:rPr>
+          <w:b/>
+          <w:color w:val="auto"/>
+          <w:sz w:val="22"/>
+          <w:szCs w:val="22"/>
+          <w:u w:val="single"/>
+        </w:rPr>
+        <w:t>brokerage_users</w:t>
+      </w:r>
+      <w:r>
+        <w:rPr>
+          <w:b/>
+          <w:color w:val="auto"/>
+          <w:sz w:val="22"/>
+          <w:szCs w:val="22"/>
+          <w:u w:val="single"/>
+        </w:rPr>
+        <w:t xml:space="preserve">[2].title, ' </w:t>
+      </w:r>
+      <w:r>
+        <w:rPr>
+          <w:b/>
+          <w:color w:val="auto"/>
+          <w:sz w:val="22"/>
+          <w:szCs w:val="22"/>
+          <w:u w:val="single"/>
+        </w:rPr>
+        <w:t>'%&gt;&lt;%=</w:t>
+      </w:r>
+      <w:r>
+        <w:rPr>
+          <w:b/>
+          <w:color w:val="auto"/>
+          <w:sz w:val="22"/>
+          <w:szCs w:val="22"/>
+          <w:u w:val="single"/>
+        </w:rPr>
+        <w:t>brokerage_users</w:t>
+      </w:r>
+      <w:r>
+        <w:rPr>
+          <w:b/>
+          <w:color w:val="auto"/>
+          <w:sz w:val="22"/>
+          <w:szCs w:val="22"/>
+          <w:u w:val="single"/>
+        </w:rPr>
+        <w:t>[2].name%&gt;</w:t>
       </w:r>
     </w:p>
     <w:p>
@@ -1077,7 +1294,23 @@
           <w:sz w:val="22"/>
           <w:szCs w:val="22"/>
         </w:rPr>
-        <w:t>&lt;%=selfif brokerage.contacts[2].description%&gt;</w:t>
+        <w:t xml:space="preserve">&lt;%=selfif </w:t>
+      </w:r>
+      <w:r>
+        <w:rPr>
+          <w:color w:val="auto"/>
+          <w:sz w:val="22"/>
+          <w:szCs w:val="22"/>
+        </w:rPr>
+        <w:t>brokerage_users</w:t>
+      </w:r>
+      <w:r>
+        <w:rPr>
+          <w:color w:val="auto"/>
+          <w:sz w:val="22"/>
+          <w:szCs w:val="22"/>
+        </w:rPr>
+        <w:t>[2].description%&gt;</w:t>
       </w:r>
     </w:p>
     <w:p>
@@ -1184,7 +1417,21 @@
           <w:sz w:val="22"/>
           <w:szCs w:val="22"/>
         </w:rPr>
-        <w:t>&lt;%=brokerage.contacts[3].begin||''%&gt;</w:t>
+        <w:t>&lt;%=</w:t>
+      </w:r>
+      <w:r>
+        <w:rPr>
+          <w:sz w:val="22"/>
+          <w:szCs w:val="22"/>
+        </w:rPr>
+        <w:t>brokerage_users</w:t>
+      </w:r>
+      <w:r>
+        <w:rPr>
+          <w:sz w:val="22"/>
+          <w:szCs w:val="22"/>
+        </w:rPr>
+        <w:t>[3].begin||''%&gt;</w:t>
       </w:r>
     </w:p>
     <w:p>
@@ -1220,7 +1467,65 @@
           <w:sz w:val="22"/>
           <w:szCs w:val="22"/>
         </w:rPr>
-        <w:t>&lt;%=brokerage.contacts[3].title%&gt; &lt;%=brokerage.contacts[3].name%&gt;</w:t>
+        <w:t>&lt;%=</w:t>
+      </w:r>
+      <w:r>
+        <w:rPr>
+          <w:color w:val="auto"/>
+          <w:sz w:val="22"/>
+          <w:szCs w:val="22"/>
+        </w:rPr>
+        <w:t xml:space="preserve">append </w:t>
+      </w:r>
+      <w:r>
+        <w:rPr>
+          <w:color w:val="auto"/>
+          <w:sz w:val="22"/>
+          <w:szCs w:val="22"/>
+        </w:rPr>
+        <w:t>brokerage_users</w:t>
+      </w:r>
+      <w:r>
+        <w:rPr>
+          <w:color w:val="auto"/>
+          <w:sz w:val="22"/>
+          <w:szCs w:val="22"/>
+        </w:rPr>
+        <w:t>[3].title</w:t>
+      </w:r>
+      <w:r>
+        <w:rPr>
+          <w:color w:val="auto"/>
+          <w:sz w:val="22"/>
+          <w:szCs w:val="22"/>
+        </w:rPr>
+        <w:t>, ' '%&gt;</w:t>
+      </w:r>
+      <w:bookmarkStart w:id="2" w:name="_GoBack"/>
+      <w:bookmarkEnd w:id="2"/>
+      <w:r>
+        <w:rPr>
+          <w:color w:val="auto"/>
+          <w:sz w:val="22"/>
+          <w:szCs w:val="22"/>
+        </w:rPr>
+        <w:t>&lt;%=</w:t>
+      </w:r>
+      <w:r>
+        <w:rPr>
+          <w:color w:val="auto"/>
+          <w:sz w:val="22"/>
+          <w:szCs w:val="22"/>
+        </w:rPr>
+        <w:t>brokerage_users</w:t>
+      </w:r>
+      <w:r>
+        <w:rPr>
+          <w:color w:val="auto"/>
+          <w:sz w:val="22"/>
+          <w:szCs w:val="22"/>
+        </w:rPr>
+        <w:t>[3].name%&gt;</w:t>
       </w:r>
     </w:p>
     <w:p>
@@ -3510,8 +3815,8 @@
           <w:lang w:eastAsia="ko-KR"/>
         </w:rPr>
       </w:pPr>
-      <w:bookmarkStart w:id="4" w:name="Start"/>
-      <w:bookmarkEnd w:id="4"/>
+      <w:bookmarkStart w:id="5" w:name="Start"/>
+      <w:bookmarkEnd w:id="5"/>
       <w:r>
         <w:rPr>
           <w:szCs w:val="48"/>
@@ -14421,8 +14726,6 @@
         </w:rPr>
         <w:t>ith photos of the installation.</w:t>
       </w:r>
-      <w:bookmarkStart w:id="5" w:name="_GoBack"/>
-      <w:bookmarkEnd w:id="5"/>
     </w:p>
     <w:p>
       <w:r>
@@ -16103,11 +16406,11 @@
 <file path=word/footer3.xml><?xml version="1.0" encoding="utf-8"?>
 <w:ftr xmlns:wpc="http://schemas.microsoft.com/office/word/2010/wordprocessingCanvas" xmlns:mc="http://schemas.openxmlformats.org/markup-compatibility/2006" xmlns:o="urn:schemas-microsoft-com:office:office" xmlns:r="http://schemas.openxmlformats.org/officeDocument/2006/relationships" xmlns:m="http://schemas.openxmlformats.org/officeDocument/2006/math" xmlns:v="urn:schemas-microsoft-com:vml" xmlns:wp14="http://schemas.microsoft.com/office/word/2010/wordprocessingDrawing" xmlns:wp="http://schemas.openxmlformats.org/drawingml/2006/wordprocessingDrawing" xmlns:w10="urn:schemas-microsoft-com:office:word" xmlns:w="http://schemas.openxmlformats.org/wordprocessingml/2006/main" xmlns:w14="http://schemas.microsoft.com/office/word/2010/wordml" xmlns:wpg="http://schemas.microsoft.com/office/word/2010/wordprocessingGroup" xmlns:wpi="http://schemas.microsoft.com/office/word/2010/wordprocessingInk" xmlns:wne="http://schemas.microsoft.com/office/word/2006/wordml" xmlns:wps="http://schemas.microsoft.com/office/word/2010/wordprocessingShape" mc:Ignorable="w14 wp14">
   <w:p>
-    <w:bookmarkStart w:id="2" w:name="BICEndorsementBack"/>
+    <w:bookmarkStart w:id="3" w:name="BICEndorsementBack"/>
     <w:r>
       <w:t xml:space="preserve">    </w:t>
     </w:r>
-    <w:bookmarkEnd w:id="2"/>
+    <w:bookmarkEnd w:id="3"/>
   </w:p>
   <w:tbl>
     <w:tblPr>
@@ -16150,11 +16453,11 @@
             <w:pStyle w:val="Legalcopy"/>
             <w:framePr w:hSpace="0" w:vSpace="0" w:wrap="auto" w:yAlign="inline"/>
           </w:pPr>
-          <w:bookmarkStart w:id="3" w:name="LegalText"/>
+          <w:bookmarkStart w:id="4" w:name="LegalText"/>
           <w:r>
             <w:t> </w:t>
           </w:r>
-          <w:bookmarkEnd w:id="3"/>
+          <w:bookmarkEnd w:id="4"/>
         </w:p>
       </w:tc>
     </w:tr>
@@ -21880,7 +22183,7 @@
 </file>
 
 <file path=customXml/itemProps1.xml><?xml version="1.0" encoding="utf-8"?>
-<ds:datastoreItem xmlns:ds="http://schemas.openxmlformats.org/officeDocument/2006/customXml" ds:itemID="{6F0DA4AB-DE4E-4DD6-81C6-71B2D40CD427}">
+<ds:datastoreItem xmlns:ds="http://schemas.openxmlformats.org/officeDocument/2006/customXml" ds:itemID="{0A6D69A5-8FB5-4672-ADAD-90BF85F7B37E}">
   <ds:schemaRefs>
     <ds:schemaRef ds:uri="http://schemas.openxmlformats.org/officeDocument/2006/bibliography"/>
   </ds:schemaRefs>

</xml_diff>